<commit_message>
Updates to scripts for FV answers
</commit_message>
<xml_diff>
--- a/Power BI Diary.docx
+++ b/Power BI Diary.docx
@@ -45,7 +45,23 @@
     </w:p>
     <w:p>
       <w:r>
-        <w:t>Internal review of which systems to prioritse for the Power BI project. Initial focus is on SmartSheets and Fieldview.</w:t>
+        <w:t xml:space="preserve">Internal review of which systems to </w:t>
+      </w:r>
+      <w:proofErr w:type="spellStart"/>
+      <w:r>
+        <w:t>prioritse</w:t>
+      </w:r>
+      <w:proofErr w:type="spellEnd"/>
+      <w:r>
+        <w:t xml:space="preserve"> for the Power BI project. Initial focus is on </w:t>
+      </w:r>
+      <w:proofErr w:type="spellStart"/>
+      <w:r>
+        <w:t>SmartSheets</w:t>
+      </w:r>
+      <w:proofErr w:type="spellEnd"/>
+      <w:r>
+        <w:t xml:space="preserve"> and Fieldview.</w:t>
       </w:r>
     </w:p>
     <w:p>
@@ -53,8 +69,13 @@
         <w:t xml:space="preserve">Generated </w:t>
       </w:r>
       <w:r>
-        <w:t>API Access token in SmartSheets</w:t>
-      </w:r>
+        <w:t xml:space="preserve">API Access token in </w:t>
+      </w:r>
+      <w:proofErr w:type="spellStart"/>
+      <w:r>
+        <w:t>SmartSheets</w:t>
+      </w:r>
+      <w:proofErr w:type="spellEnd"/>
     </w:p>
     <w:p>
       <w:r>
@@ -152,7 +173,15 @@
     </w:p>
     <w:p>
       <w:r>
-        <w:t>Initial exploration of Smartsheets connected with Power BI</w:t>
+        <w:t xml:space="preserve">Initial exploration of </w:t>
+      </w:r>
+      <w:proofErr w:type="spellStart"/>
+      <w:r>
+        <w:t>Smartsheets</w:t>
+      </w:r>
+      <w:proofErr w:type="spellEnd"/>
+      <w:r>
+        <w:t xml:space="preserve"> connected with Power BI</w:t>
       </w:r>
       <w:r>
         <w:t>.</w:t>
@@ -396,8 +425,13 @@
     </w:p>
     <w:p>
       <w:r>
-        <w:t>Requested and received API information for Viewpoint FieldView</w:t>
-      </w:r>
+        <w:t xml:space="preserve">Requested and received API information for Viewpoint </w:t>
+      </w:r>
+      <w:proofErr w:type="spellStart"/>
+      <w:r>
+        <w:t>FieldView</w:t>
+      </w:r>
+      <w:proofErr w:type="spellEnd"/>
     </w:p>
     <w:p>
       <w:hyperlink r:id="rId13" w:history="1">
@@ -499,7 +533,21 @@
           <w:rPr>
             <w:rStyle w:val="Hyperlink"/>
           </w:rPr>
-          <w:t>samples/soap_api.py at master · kirkwilson-git/samples (github.com)</w:t>
+          <w:t xml:space="preserve">samples/soap_api.py at master · </w:t>
+        </w:r>
+        <w:proofErr w:type="spellStart"/>
+        <w:r>
+          <w:rPr>
+            <w:rStyle w:val="Hyperlink"/>
+          </w:rPr>
+          <w:t>kirkwilson</w:t>
+        </w:r>
+        <w:proofErr w:type="spellEnd"/>
+        <w:r>
+          <w:rPr>
+            <w:rStyle w:val="Hyperlink"/>
+          </w:rPr>
+          <w:t>-git/samples (github.com)</w:t>
         </w:r>
       </w:hyperlink>
     </w:p>
@@ -565,7 +613,21 @@
           <w:rPr>
             <w:rStyle w:val="Hyperlink"/>
           </w:rPr>
-          <w:t>How to import REST API in Power BI (Load JSON / SOAP XML) | ZappySys Blog</w:t>
+          <w:t xml:space="preserve">How to import REST API in Power BI (Load JSON / SOAP XML) | </w:t>
+        </w:r>
+        <w:proofErr w:type="spellStart"/>
+        <w:r>
+          <w:rPr>
+            <w:rStyle w:val="Hyperlink"/>
+          </w:rPr>
+          <w:t>ZappySys</w:t>
+        </w:r>
+        <w:proofErr w:type="spellEnd"/>
+        <w:r>
+          <w:rPr>
+            <w:rStyle w:val="Hyperlink"/>
+          </w:rPr>
+          <w:t xml:space="preserve"> Blog</w:t>
         </w:r>
       </w:hyperlink>
     </w:p>
@@ -575,14 +637,36 @@
           <w:rPr>
             <w:rStyle w:val="Hyperlink"/>
           </w:rPr>
-          <w:t>Calling SOAP API in Power BI (Read XML Web Service data) | ZappySys Blog</w:t>
+          <w:t xml:space="preserve">Calling SOAP API in Power BI (Read XML Web Service data) | </w:t>
+        </w:r>
+        <w:proofErr w:type="spellStart"/>
+        <w:r>
+          <w:rPr>
+            <w:rStyle w:val="Hyperlink"/>
+          </w:rPr>
+          <w:t>ZappySys</w:t>
+        </w:r>
+        <w:proofErr w:type="spellEnd"/>
+        <w:r>
+          <w:rPr>
+            <w:rStyle w:val="Hyperlink"/>
+          </w:rPr>
+          <w:t xml:space="preserve"> Blog</w:t>
         </w:r>
       </w:hyperlink>
     </w:p>
     <w:p/>
     <w:p>
       <w:r>
-        <w:t xml:space="preserve">Investigated into PowerApps, found a bit on timeSheets and </w:t>
+        <w:t xml:space="preserve">Investigated into PowerApps, found a bit on </w:t>
+      </w:r>
+      <w:proofErr w:type="spellStart"/>
+      <w:r>
+        <w:t>timeSheets</w:t>
+      </w:r>
+      <w:proofErr w:type="spellEnd"/>
+      <w:r>
+        <w:t xml:space="preserve"> and </w:t>
       </w:r>
       <w:r>
         <w:t>signed up for a course with Spanish Point on the 19</w:t>
@@ -608,7 +692,21 @@
           <w:rPr>
             <w:rStyle w:val="Hyperlink"/>
           </w:rPr>
-          <w:t>PowerApps/README.md at master · aprildunnam/PowerApps (github.com)</w:t>
+          <w:t xml:space="preserve">PowerApps/README.md at master · </w:t>
+        </w:r>
+        <w:proofErr w:type="spellStart"/>
+        <w:r>
+          <w:rPr>
+            <w:rStyle w:val="Hyperlink"/>
+          </w:rPr>
+          <w:t>aprildunnam</w:t>
+        </w:r>
+        <w:proofErr w:type="spellEnd"/>
+        <w:r>
+          <w:rPr>
+            <w:rStyle w:val="Hyperlink"/>
+          </w:rPr>
+          <w:t>/PowerApps (github.com)</w:t>
         </w:r>
       </w:hyperlink>
     </w:p>
@@ -636,11 +734,33 @@
     </w:p>
     <w:p>
       <w:hyperlink r:id="rId21" w:history="1">
-        <w:r>
-          <w:rPr>
-            <w:rStyle w:val="Hyperlink"/>
-          </w:rPr>
-          <w:t>ingelsten/FieldViewAPI (github.com)</w:t>
+        <w:proofErr w:type="spellStart"/>
+        <w:r>
+          <w:rPr>
+            <w:rStyle w:val="Hyperlink"/>
+          </w:rPr>
+          <w:t>ingelsten</w:t>
+        </w:r>
+        <w:proofErr w:type="spellEnd"/>
+        <w:r>
+          <w:rPr>
+            <w:rStyle w:val="Hyperlink"/>
+          </w:rPr>
+          <w:t>/</w:t>
+        </w:r>
+        <w:proofErr w:type="spellStart"/>
+        <w:r>
+          <w:rPr>
+            <w:rStyle w:val="Hyperlink"/>
+          </w:rPr>
+          <w:t>FieldViewAPI</w:t>
+        </w:r>
+        <w:proofErr w:type="spellEnd"/>
+        <w:r>
+          <w:rPr>
+            <w:rStyle w:val="Hyperlink"/>
+          </w:rPr>
+          <w:t xml:space="preserve"> (github.com)</w:t>
         </w:r>
       </w:hyperlink>
     </w:p>
@@ -668,7 +788,15 @@
     </w:p>
     <w:p>
       <w:r>
-        <w:t>Minor testing with Powershell script to retrieve data</w:t>
+        <w:t xml:space="preserve">Minor testing with </w:t>
+      </w:r>
+      <w:proofErr w:type="spellStart"/>
+      <w:r>
+        <w:t>Powershell</w:t>
+      </w:r>
+      <w:proofErr w:type="spellEnd"/>
+      <w:r>
+        <w:t xml:space="preserve"> script to retrieve data</w:t>
       </w:r>
     </w:p>
     <w:p>
@@ -686,7 +814,15 @@
     </w:p>
     <w:p>
       <w:r>
-        <w:t xml:space="preserve">Installed Powershell addition to </w:t>
+        <w:t xml:space="preserve">Installed </w:t>
+      </w:r>
+      <w:proofErr w:type="spellStart"/>
+      <w:r>
+        <w:t>Powershell</w:t>
+      </w:r>
+      <w:proofErr w:type="spellEnd"/>
+      <w:r>
+        <w:t xml:space="preserve"> addition to </w:t>
       </w:r>
       <w:r>
         <w:t>Visual Studio</w:t>
@@ -759,7 +895,15 @@
     </w:p>
     <w:p>
       <w:r>
-        <w:t xml:space="preserve">Went to Dublin, IT induction, New WiFi – issues with VPN. Full day </w:t>
+        <w:t xml:space="preserve">Went to Dublin, IT induction, New </w:t>
+      </w:r>
+      <w:proofErr w:type="spellStart"/>
+      <w:r>
+        <w:t>WiFi</w:t>
+      </w:r>
+      <w:proofErr w:type="spellEnd"/>
+      <w:r>
+        <w:t xml:space="preserve"> – issues with VPN. Full day </w:t>
       </w:r>
       <w:r>
         <w:t>14 hours</w:t>
@@ -802,7 +946,21 @@
           <w:rPr>
             <w:rStyle w:val="Hyperlink"/>
           </w:rPr>
-          <w:t>Foreach in File Powershell: How to Iterate the Content of a Text File (itechguides.com)</w:t>
+          <w:t xml:space="preserve">Foreach in File </w:t>
+        </w:r>
+        <w:proofErr w:type="spellStart"/>
+        <w:r>
+          <w:rPr>
+            <w:rStyle w:val="Hyperlink"/>
+          </w:rPr>
+          <w:t>Powershell</w:t>
+        </w:r>
+        <w:proofErr w:type="spellEnd"/>
+        <w:r>
+          <w:rPr>
+            <w:rStyle w:val="Hyperlink"/>
+          </w:rPr>
+          <w:t>: How to Iterate the Content of a Text File (itechguides.com)</w:t>
         </w:r>
       </w:hyperlink>
     </w:p>
@@ -962,7 +1120,15 @@
     </w:p>
     <w:p>
       <w:r>
-        <w:t>Meeting with external supervisor – keep drivingon and mind GDPR</w:t>
+        <w:t xml:space="preserve">Meeting with external supervisor – keep </w:t>
+      </w:r>
+      <w:proofErr w:type="spellStart"/>
+      <w:r>
+        <w:t>drivingon</w:t>
+      </w:r>
+      <w:proofErr w:type="spellEnd"/>
+      <w:r>
+        <w:t xml:space="preserve"> and mind GDPR</w:t>
       </w:r>
     </w:p>
     <w:p/>
@@ -985,7 +1151,23 @@
         <w:t>23/01/2023 – Installed Latex</w:t>
       </w:r>
       <w:r>
-        <w:t xml:space="preserve"> for report wri tingwill probably not use</w:t>
+        <w:t xml:space="preserve"> for report </w:t>
+      </w:r>
+      <w:proofErr w:type="spellStart"/>
+      <w:r>
+        <w:t>wri</w:t>
+      </w:r>
+      <w:proofErr w:type="spellEnd"/>
+      <w:r>
+        <w:t xml:space="preserve"> </w:t>
+      </w:r>
+      <w:proofErr w:type="spellStart"/>
+      <w:r>
+        <w:t>tingwill</w:t>
+      </w:r>
+      <w:proofErr w:type="spellEnd"/>
+      <w:r>
+        <w:t xml:space="preserve"> probably not use</w:t>
       </w:r>
     </w:p>
     <w:p>
@@ -999,8 +1181,16 @@
           <w:rPr>
             <w:rStyle w:val="Hyperlink"/>
           </w:rPr>
-          <w:t>Getting MiKTeX</w:t>
-        </w:r>
+          <w:t xml:space="preserve">Getting </w:t>
+        </w:r>
+        <w:proofErr w:type="spellStart"/>
+        <w:r>
+          <w:rPr>
+            <w:rStyle w:val="Hyperlink"/>
+          </w:rPr>
+          <w:t>MiKTeX</w:t>
+        </w:r>
+        <w:proofErr w:type="spellEnd"/>
       </w:hyperlink>
     </w:p>
     <w:p>
@@ -1010,11 +1200,16 @@
     </w:p>
     <w:p>
       <w:r>
-        <w:t>Need to solve autore</w:t>
+        <w:t xml:space="preserve">Need to solve </w:t>
+      </w:r>
+      <w:proofErr w:type="spellStart"/>
+      <w:r>
+        <w:t>autore</w:t>
       </w:r>
       <w:r>
         <w:t>sfresh</w:t>
       </w:r>
+      <w:proofErr w:type="spellEnd"/>
     </w:p>
     <w:p/>
     <w:p>
@@ -1124,8 +1319,13 @@
     </w:p>
     <w:p>
       <w:r>
-        <w:t>Received instruction to start getting data in from PipeDrive</w:t>
-      </w:r>
+        <w:t xml:space="preserve">Received instruction to start getting data in from </w:t>
+      </w:r>
+      <w:proofErr w:type="spellStart"/>
+      <w:r>
+        <w:t>PipeDrive</w:t>
+      </w:r>
+      <w:proofErr w:type="spellEnd"/>
       <w:r>
         <w:t>, started work</w:t>
       </w:r>
@@ -1254,8 +1454,13 @@
       </w:r>
     </w:p>
     <w:p>
-      <w:r>
-        <w:t>Abbeyfeale all day</w:t>
+      <w:proofErr w:type="spellStart"/>
+      <w:r>
+        <w:t>Abbeyfeale</w:t>
+      </w:r>
+      <w:proofErr w:type="spellEnd"/>
+      <w:r>
+        <w:t xml:space="preserve"> all day</w:t>
       </w:r>
     </w:p>
     <w:p>
@@ -1271,8 +1476,13 @@
         <w:t>what I have and finalise</w:t>
       </w:r>
       <w:r>
-        <w:t xml:space="preserve"> and to see if can plug in a firebird database to powerbi</w:t>
-      </w:r>
+        <w:t xml:space="preserve"> and to see if can plug in a firebird database to </w:t>
+      </w:r>
+      <w:proofErr w:type="spellStart"/>
+      <w:r>
+        <w:t>powerbi</w:t>
+      </w:r>
+      <w:proofErr w:type="spellEnd"/>
     </w:p>
     <w:p>
       <w:r>
@@ -1284,7 +1494,23 @@
         <w:t>Re</w:t>
       </w:r>
       <w:r>
-        <w:t xml:space="preserve">did the coins fieldview answers powershell </w:t>
+        <w:t xml:space="preserve">did the coins </w:t>
+      </w:r>
+      <w:proofErr w:type="spellStart"/>
+      <w:r>
+        <w:t>fieldview</w:t>
+      </w:r>
+      <w:proofErr w:type="spellEnd"/>
+      <w:r>
+        <w:t xml:space="preserve"> answers </w:t>
+      </w:r>
+      <w:proofErr w:type="spellStart"/>
+      <w:r>
+        <w:t>powershell</w:t>
+      </w:r>
+      <w:proofErr w:type="spellEnd"/>
+      <w:r>
+        <w:t xml:space="preserve"> </w:t>
       </w:r>
     </w:p>
     <w:p>
@@ -1297,6 +1523,58 @@
         <w:t>Documentation</w:t>
       </w:r>
     </w:p>
+    <w:p/>
+    <w:p>
+      <w:r>
+        <w:lastRenderedPageBreak/>
+        <w:t>20/02/2023</w:t>
+      </w:r>
+    </w:p>
+    <w:p>
+      <w:r>
+        <w:t xml:space="preserve">Got DEVART ODBC connection working with </w:t>
+      </w:r>
+      <w:proofErr w:type="spellStart"/>
+      <w:r>
+        <w:t>AssetMAnager</w:t>
+      </w:r>
+      <w:proofErr w:type="spellEnd"/>
+    </w:p>
+    <w:p>
+      <w:r>
+        <w:t>Need to setup a duplication process on the DC01</w:t>
+      </w:r>
+    </w:p>
+    <w:p>
+      <w:r>
+        <w:t>21/02/2023</w:t>
+      </w:r>
+    </w:p>
+    <w:p>
+      <w:r>
+        <w:t>Expanded on the Config file – initial tests working</w:t>
+      </w:r>
+    </w:p>
+    <w:p>
+      <w:r>
+        <w:t xml:space="preserve">22/02/2023 </w:t>
+      </w:r>
+    </w:p>
+    <w:p>
+      <w:r>
+        <w:t xml:space="preserve">Views of FV timesheets and </w:t>
+      </w:r>
+      <w:proofErr w:type="spellStart"/>
+      <w:r>
+        <w:t>AssetManager</w:t>
+      </w:r>
+      <w:proofErr w:type="spellEnd"/>
+      <w:r>
+        <w:t xml:space="preserve"> in PowerBI</w:t>
+      </w:r>
+    </w:p>
+    <w:p/>
+    <w:p/>
     <w:sectPr>
       <w:pgSz w:w="11906" w:h="16838"/>
       <w:pgMar w:top="1440" w:right="1440" w:bottom="1440" w:left="1440" w:header="708" w:footer="708" w:gutter="0"/>

</xml_diff>